<commit_message>
Uploading final design documentation
Signed-off-by: spelka <sebastian.pelka@hotmail.com>
</commit_message>
<xml_diff>
--- a/Design/LogicTeam2/GateKeepers/NPC_Pseudo-Code_FilipGutica.docx
+++ b/Design/LogicTeam2/GateKeepers/NPC_Pseudo-Code_FilipGutica.docx
@@ -50,7 +50,7 @@
             <v:imagedata r:id="rId4" o:title=""/>
             <w10:wrap type="square" side="right"/>
           </v:shape>
-          <o:OLEObject Type="Embed" ProgID="Visio.Drawing.15" ShapeID="_x0000_s1026" DrawAspect="Content" ObjectID="_1484308647" r:id="rId5"/>
+          <o:OLEObject Type="Embed" ProgID="Visio.Drawing.15" ShapeID="_x0000_s1026" DrawAspect="Content" ObjectID="_1484473606" r:id="rId5"/>
         </w:object>
       </w:r>
       <w:r>
@@ -74,6 +74,8 @@
       <w:pPr>
         <w:pStyle w:val="Heading1"/>
       </w:pPr>
+      <w:bookmarkStart w:id="0" w:name="_GoBack"/>
+      <w:bookmarkEnd w:id="0"/>
     </w:p>
     <w:p/>
     <w:p/>
@@ -91,10 +93,10 @@
     <w:p>
       <w:r>
         <w:object w:dxaOrig="7306" w:dyaOrig="6976">
-          <v:shape id="_x0000_i1025" type="#_x0000_t75" style="width:505.25pt;height:483.35pt" o:ole="">
+          <v:shape id="_x0000_i1025" type="#_x0000_t75" style="width:505.5pt;height:483.75pt" o:ole="">
             <v:imagedata r:id="rId6" o:title=""/>
           </v:shape>
-          <o:OLEObject Type="Embed" ProgID="Visio.Drawing.15" ShapeID="_x0000_i1025" DrawAspect="Content" ObjectID="_1484308646" r:id="rId7"/>
+          <o:OLEObject Type="Embed" ProgID="Visio.Drawing.15" ShapeID="_x0000_i1025" DrawAspect="Content" ObjectID="_1484473605" r:id="rId7"/>
         </w:object>
       </w:r>
     </w:p>
@@ -122,8 +124,12 @@
     <w:p>
       <w:r>
         <w:tab/>
+      </w:r>
+      <w:proofErr w:type="spellStart"/>
+      <w:r>
         <w:t>AI_Object</w:t>
       </w:r>
+      <w:proofErr w:type="spellEnd"/>
       <w:r>
         <w:t xml:space="preserve"> </w:t>
       </w:r>
@@ -133,20 +139,27 @@
         <w:ind w:firstLine="720"/>
       </w:pPr>
       <w:r>
-        <w:t>Structure GKstruct</w:t>
-      </w:r>
-      <w:r>
-        <w:br/>
-      </w:r>
-      <w:r>
-        <w:tab/>
-      </w:r>
-      <w:r>
-        <w:tab/>
-      </w:r>
+        <w:t xml:space="preserve">Structure </w:t>
+      </w:r>
+      <w:proofErr w:type="spellStart"/>
+      <w:r>
+        <w:t>GKstruct</w:t>
+      </w:r>
+      <w:proofErr w:type="spellEnd"/>
+      <w:r>
+        <w:br/>
+      </w:r>
+      <w:r>
+        <w:tab/>
+      </w:r>
+      <w:r>
+        <w:tab/>
+      </w:r>
+      <w:proofErr w:type="spellStart"/>
       <w:r>
         <w:t>Guard_Range</w:t>
       </w:r>
+      <w:proofErr w:type="spellEnd"/>
       <w:r>
         <w:t xml:space="preserve"> </w:t>
       </w:r>
@@ -160,19 +173,27 @@
         <w:tab/>
       </w:r>
       <w:r>
-        <w:t>Type (Guard dog, Patroller etc…)</w:t>
-      </w:r>
-      <w:r>
-        <w:br/>
-      </w:r>
-      <w:r>
-        <w:tab/>
-      </w:r>
-      <w:r>
-        <w:tab/>
-      </w:r>
-      <w:r>
-        <w:t xml:space="preserve">inCombat </w:t>
+        <w:t>Behaviour</w:t>
+      </w:r>
+      <w:r>
+        <w:t xml:space="preserve"> (Guard dog, Patroller etc…)</w:t>
+      </w:r>
+      <w:r>
+        <w:br/>
+      </w:r>
+      <w:r>
+        <w:tab/>
+      </w:r>
+      <w:r>
+        <w:tab/>
+      </w:r>
+      <w:proofErr w:type="spellStart"/>
+      <w:r>
+        <w:t>inCombat</w:t>
+      </w:r>
+      <w:proofErr w:type="spellEnd"/>
+      <w:r>
+        <w:t xml:space="preserve"> </w:t>
       </w:r>
       <w:r>
         <w:t>Boolean</w:t>
@@ -190,35 +211,55 @@
         <w:t>Target Player</w:t>
       </w:r>
       <w:r>
-        <w:br/>
-      </w:r>
-      <w:r>
-        <w:tab/>
-      </w:r>
-      <w:r>
-        <w:tab/>
-      </w:r>
-      <w:r>
-        <w:t>patrol_radius //Only for patrollers</w:t>
-      </w:r>
-      <w:r>
-        <w:br/>
-      </w:r>
-      <w:r>
-        <w:tab/>
-      </w:r>
-      <w:r>
-        <w:tab/>
-        <w:t>cooldown timer</w:t>
-      </w:r>
-    </w:p>
-    <w:p>
-      <w:pPr>
-        <w:pStyle w:val="Heading1"/>
-      </w:pPr>
-      <w:r>
-        <w:tab/>
-        <w:t>Gatekeeper(…)</w:t>
+        <w:t>s</w:t>
+      </w:r>
+      <w:r>
+        <w:br/>
+      </w:r>
+      <w:r>
+        <w:tab/>
+      </w:r>
+      <w:r>
+        <w:tab/>
+      </w:r>
+      <w:proofErr w:type="spellStart"/>
+      <w:r>
+        <w:t>patrol_nodes</w:t>
+      </w:r>
+      <w:proofErr w:type="spellEnd"/>
+    </w:p>
+    <w:p>
+      <w:pPr>
+        <w:ind w:firstLine="720"/>
+      </w:pPr>
+      <w:r>
+        <w:tab/>
+      </w:r>
+      <w:proofErr w:type="spellStart"/>
+      <w:proofErr w:type="gramStart"/>
+      <w:r>
+        <w:t>cooldown</w:t>
+      </w:r>
+      <w:proofErr w:type="spellEnd"/>
+      <w:proofErr w:type="gramEnd"/>
+      <w:r>
+        <w:t xml:space="preserve"> timer</w:t>
+      </w:r>
+    </w:p>
+    <w:p>
+      <w:pPr>
+        <w:pStyle w:val="Heading1"/>
+      </w:pPr>
+      <w:r>
+        <w:tab/>
+      </w:r>
+      <w:proofErr w:type="gramStart"/>
+      <w:r>
+        <w:t>Gatekeeper(</w:t>
+      </w:r>
+      <w:proofErr w:type="gramEnd"/>
+      <w:r>
+        <w:t>…)</w:t>
       </w:r>
     </w:p>
     <w:p>
@@ -230,22 +271,37 @@
         <w:t>Initialize</w:t>
       </w:r>
       <w:r>
-        <w:t xml:space="preserve"> AI object, set type, set ranges</w:t>
-      </w:r>
+        <w:t xml:space="preserve"> AI object, set type, set </w:t>
+      </w:r>
+      <w:proofErr w:type="spellStart"/>
+      <w:r>
+        <w:t>ranges</w:t>
+      </w:r>
+      <w:proofErr w:type="gramStart"/>
       <w:r>
         <w:t>,</w:t>
       </w:r>
-    </w:p>
-    <w:p>
-      <w:pPr>
-        <w:pStyle w:val="Heading1"/>
-      </w:pPr>
-      <w:r>
-        <w:tab/>
-      </w:r>
-      <w:r>
-        <w:t>Function updateNPC</w:t>
-      </w:r>
+      <w:r>
+        <w:t>etc</w:t>
+      </w:r>
+      <w:proofErr w:type="spellEnd"/>
+      <w:proofErr w:type="gramEnd"/>
+    </w:p>
+    <w:p>
+      <w:pPr>
+        <w:pStyle w:val="Heading1"/>
+      </w:pPr>
+      <w:r>
+        <w:tab/>
+      </w:r>
+      <w:r>
+        <w:t xml:space="preserve">Function </w:t>
+      </w:r>
+      <w:proofErr w:type="spellStart"/>
+      <w:r>
+        <w:t>updateNPC</w:t>
+      </w:r>
+      <w:proofErr w:type="spellEnd"/>
     </w:p>
     <w:p>
       <w:r>
@@ -255,20 +311,38 @@
         <w:tab/>
         <w:t xml:space="preserve">Check type, if patroller then call </w:t>
       </w:r>
+      <w:proofErr w:type="gramStart"/>
       <w:r>
         <w:t>patrol</w:t>
       </w:r>
       <w:r>
-        <w:t>() function</w:t>
-      </w:r>
-    </w:p>
-    <w:p>
-      <w:r>
-        <w:tab/>
-      </w:r>
-      <w:r>
-        <w:tab/>
-        <w:t>Call detecPlayers()</w:t>
+        <w:t>(</w:t>
+      </w:r>
+      <w:proofErr w:type="gramEnd"/>
+      <w:r>
+        <w:t>) function</w:t>
+      </w:r>
+    </w:p>
+    <w:p>
+      <w:r>
+        <w:tab/>
+      </w:r>
+      <w:r>
+        <w:tab/>
+        <w:t xml:space="preserve">Call </w:t>
+      </w:r>
+      <w:proofErr w:type="spellStart"/>
+      <w:proofErr w:type="gramStart"/>
+      <w:r>
+        <w:t>detecPlayers</w:t>
+      </w:r>
+      <w:proofErr w:type="spellEnd"/>
+      <w:r>
+        <w:t>(</w:t>
+      </w:r>
+      <w:proofErr w:type="gramEnd"/>
+      <w:r>
+        <w:t>)</w:t>
       </w:r>
       <w:r>
         <w:br/>
@@ -282,33 +356,47 @@
       <w:r>
         <w:t xml:space="preserve">if </w:t>
       </w:r>
+      <w:proofErr w:type="spellStart"/>
       <w:r>
         <w:t>inAttack</w:t>
       </w:r>
       <w:r>
-        <w:t>Range()</w:t>
-      </w:r>
-      <w:r>
-        <w:br/>
-      </w:r>
-      <w:r>
-        <w:tab/>
-      </w:r>
-      <w:r>
-        <w:tab/>
-      </w:r>
-      <w:r>
-        <w:tab/>
+        <w:t>Range</w:t>
+      </w:r>
+      <w:proofErr w:type="spellEnd"/>
+      <w:r>
+        <w:t>()</w:t>
+      </w:r>
+      <w:r>
+        <w:br/>
+      </w:r>
+      <w:r>
+        <w:tab/>
+      </w:r>
+      <w:r>
+        <w:tab/>
+      </w:r>
+      <w:r>
+        <w:tab/>
+      </w:r>
+      <w:proofErr w:type="spellStart"/>
+      <w:r>
         <w:t>enterCombat</w:t>
       </w:r>
+      <w:proofErr w:type="spellEnd"/>
       <w:r>
         <w:br/>
         <w:t xml:space="preserve">                              else</w:t>
       </w:r>
       <w:r>
         <w:br/>
-        <w:t xml:space="preserve">                                           leaveCombat</w:t>
-      </w:r>
+        <w:t xml:space="preserve">                                           </w:t>
+      </w:r>
+      <w:proofErr w:type="spellStart"/>
+      <w:r>
+        <w:t>leaveCombat</w:t>
+      </w:r>
+      <w:proofErr w:type="spellEnd"/>
       <w:r>
         <w:tab/>
       </w:r>
@@ -338,16 +426,33 @@
         <w:ind w:firstLine="720"/>
       </w:pPr>
       <w:r>
-        <w:t>Function detectPlayers</w:t>
-      </w:r>
-    </w:p>
-    <w:p>
-      <w:r>
-        <w:tab/>
-      </w:r>
-      <w:r>
-        <w:tab/>
-        <w:t>Use AI_Object’s scan function to detect players. Pass the</w:t>
+        <w:t xml:space="preserve">Function </w:t>
+      </w:r>
+      <w:proofErr w:type="spellStart"/>
+      <w:r>
+        <w:t>detectPlayers</w:t>
+      </w:r>
+      <w:proofErr w:type="spellEnd"/>
+    </w:p>
+    <w:p>
+      <w:r>
+        <w:tab/>
+      </w:r>
+      <w:r>
+        <w:tab/>
+        <w:t xml:space="preserve">Use </w:t>
+      </w:r>
+      <w:proofErr w:type="spellStart"/>
+      <w:r>
+        <w:t>AI_Object’s</w:t>
+      </w:r>
+      <w:proofErr w:type="spellEnd"/>
+      <w:r>
+        <w:t xml:space="preserve"> scan function to detect players. Pass </w:t>
+      </w:r>
+      <w:proofErr w:type="gramStart"/>
+      <w:r>
+        <w:t>the</w:t>
       </w:r>
       <w:r>
         <w:t xml:space="preserve"> </w:t>
@@ -356,7 +461,11 @@
         <w:t xml:space="preserve"> gua</w:t>
       </w:r>
       <w:r>
-        <w:t>rd range</w:t>
+        <w:t>rd</w:t>
+      </w:r>
+      <w:proofErr w:type="gramEnd"/>
+      <w:r>
+        <w:t xml:space="preserve"> range</w:t>
       </w:r>
       <w:r>
         <w:br/>
@@ -437,15 +546,33 @@
       </w:pPr>
       <w:r>
         <w:tab/>
-        <w:t>Function enterCombat()</w:t>
-      </w:r>
+        <w:t xml:space="preserve">Function </w:t>
+      </w:r>
+      <w:proofErr w:type="spellStart"/>
+      <w:proofErr w:type="gramStart"/>
+      <w:r>
+        <w:t>enterCombat</w:t>
+      </w:r>
+      <w:proofErr w:type="spellEnd"/>
+      <w:r>
+        <w:t>()</w:t>
+      </w:r>
+      <w:proofErr w:type="gramEnd"/>
     </w:p>
     <w:p>
       <w:pPr>
         <w:ind w:left="1440"/>
       </w:pPr>
       <w:r>
-        <w:t>Set inCombat to true</w:t>
+        <w:t xml:space="preserve">Set </w:t>
+      </w:r>
+      <w:proofErr w:type="spellStart"/>
+      <w:r>
+        <w:t>inCombat</w:t>
+      </w:r>
+      <w:proofErr w:type="spellEnd"/>
+      <w:r>
+        <w:t xml:space="preserve"> to true</w:t>
       </w:r>
       <w:r>
         <w:br/>
@@ -467,16 +594,29 @@
       <w:r>
         <w:lastRenderedPageBreak/>
         <w:tab/>
-        <w:t>Function leaveCombat</w:t>
-      </w:r>
-    </w:p>
-    <w:p>
-      <w:r>
-        <w:tab/>
-      </w:r>
-      <w:r>
-        <w:tab/>
-        <w:t>Set inCombat to false</w:t>
+        <w:t xml:space="preserve">Function </w:t>
+      </w:r>
+      <w:proofErr w:type="spellStart"/>
+      <w:r>
+        <w:t>leaveCombat</w:t>
+      </w:r>
+      <w:proofErr w:type="spellEnd"/>
+    </w:p>
+    <w:p>
+      <w:r>
+        <w:tab/>
+      </w:r>
+      <w:r>
+        <w:tab/>
+        <w:t xml:space="preserve">Set </w:t>
+      </w:r>
+      <w:proofErr w:type="spellStart"/>
+      <w:r>
+        <w:t>inCombat</w:t>
+      </w:r>
+      <w:proofErr w:type="spellEnd"/>
+      <w:r>
+        <w:t xml:space="preserve"> to false</w:t>
       </w:r>
       <w:r>
         <w:br/>
@@ -493,7 +633,15 @@
       </w:pPr>
       <w:r>
         <w:tab/>
-        <w:t>Function patrol() //Only used by patrollers</w:t>
+        <w:t xml:space="preserve">Function </w:t>
+      </w:r>
+      <w:proofErr w:type="gramStart"/>
+      <w:r>
+        <w:t>patrol(</w:t>
+      </w:r>
+      <w:proofErr w:type="gramEnd"/>
+      <w:r>
+        <w:t>) //Only used by patrollers</w:t>
       </w:r>
     </w:p>
     <w:p>
@@ -516,13 +664,28 @@
       </w:pPr>
       <w:r>
         <w:tab/>
-        <w:t>Function inCombatRange(</w:t>
-      </w:r>
+        <w:t xml:space="preserve">Function </w:t>
+      </w:r>
+      <w:proofErr w:type="spellStart"/>
+      <w:proofErr w:type="gramStart"/>
+      <w:r>
+        <w:t>inCombatRange</w:t>
+      </w:r>
+      <w:proofErr w:type="spellEnd"/>
+      <w:r>
+        <w:t>(</w:t>
+      </w:r>
+      <w:proofErr w:type="spellStart"/>
+      <w:proofErr w:type="gramEnd"/>
       <w:r>
         <w:t>Attack</w:t>
       </w:r>
       <w:r>
-        <w:t>_range)</w:t>
+        <w:t>_range</w:t>
+      </w:r>
+      <w:proofErr w:type="spellEnd"/>
+      <w:r>
+        <w:t>)</w:t>
       </w:r>
     </w:p>
     <w:p>
@@ -582,17 +745,26 @@
         <w:tab/>
       </w:r>
       <w:r>
-        <w:t>//Assuming special ability is its own object, should have attributes such as range/damage etc..</w:t>
-      </w:r>
-    </w:p>
-    <w:p>
-      <w:pPr>
-        <w:pStyle w:val="Heading1"/>
-      </w:pPr>
-      <w:r>
-        <w:tab/>
+        <w:t>//Assuming special ability is its own object, should have attributes such as range/damage etc</w:t>
+      </w:r>
+      <w:proofErr w:type="gramStart"/>
+      <w:r>
+        <w:t>..</w:t>
+      </w:r>
+      <w:proofErr w:type="gramEnd"/>
+    </w:p>
+    <w:p>
+      <w:pPr>
+        <w:pStyle w:val="Heading1"/>
+      </w:pPr>
+      <w:r>
+        <w:tab/>
+      </w:r>
+      <w:proofErr w:type="gramStart"/>
+      <w:r>
         <w:t>Boss()</w:t>
       </w:r>
+      <w:proofErr w:type="gramEnd"/>
     </w:p>
     <w:p>
       <w:r>
@@ -609,8 +781,18 @@
       </w:pPr>
       <w:r>
         <w:tab/>
-        <w:t>Function specialAbility()</w:t>
-      </w:r>
+        <w:t xml:space="preserve">Function </w:t>
+      </w:r>
+      <w:proofErr w:type="spellStart"/>
+      <w:proofErr w:type="gramStart"/>
+      <w:r>
+        <w:t>specialAbility</w:t>
+      </w:r>
+      <w:proofErr w:type="spellEnd"/>
+      <w:r>
+        <w:t>()</w:t>
+      </w:r>
+      <w:proofErr w:type="gramEnd"/>
     </w:p>
     <w:p>
       <w:r>
@@ -665,19 +847,27 @@
         <w:t>begin</w:t>
       </w:r>
       <w:r>
-        <w:t xml:space="preserve"> cooldown</w:t>
-      </w:r>
-    </w:p>
-    <w:p>
-      <w:r>
-        <w:tab/>
-      </w:r>
-      <w:r>
+        <w:t xml:space="preserve"> </w:t>
+      </w:r>
+      <w:proofErr w:type="spellStart"/>
+      <w:r>
+        <w:t>cooldown</w:t>
+      </w:r>
+      <w:proofErr w:type="spellEnd"/>
+    </w:p>
+    <w:p>
+      <w:r>
+        <w:tab/>
         <w:t>No need to o</w:t>
       </w:r>
       <w:r>
-        <w:t>verride any functions..</w:t>
-      </w:r>
+        <w:t>verride any functions</w:t>
+      </w:r>
+      <w:proofErr w:type="gramStart"/>
+      <w:r>
+        <w:t>..</w:t>
+      </w:r>
+      <w:proofErr w:type="gramEnd"/>
     </w:p>
     <w:p/>
     <w:p>
@@ -685,20 +875,29 @@
         <w:pStyle w:val="Heading1"/>
       </w:pPr>
       <w:r>
-        <w:t>Class Miniboss</w:t>
-      </w:r>
+        <w:t xml:space="preserve">Class </w:t>
+      </w:r>
+      <w:proofErr w:type="spellStart"/>
+      <w:r>
+        <w:t>Miniboss</w:t>
+      </w:r>
+      <w:proofErr w:type="spellEnd"/>
     </w:p>
     <w:p>
       <w:pPr>
         <w:pStyle w:val="Heading1"/>
         <w:ind w:left="720"/>
       </w:pPr>
-      <w:r>
-        <w:t>Minib</w:t>
-      </w:r>
-      <w:r>
-        <w:t>oss()</w:t>
-      </w:r>
+      <w:proofErr w:type="spellStart"/>
+      <w:proofErr w:type="gramStart"/>
+      <w:r>
+        <w:t>Miniboss</w:t>
+      </w:r>
+      <w:proofErr w:type="spellEnd"/>
+      <w:r>
+        <w:t>()</w:t>
+      </w:r>
+      <w:proofErr w:type="gramEnd"/>
     </w:p>
     <w:p>
       <w:pPr>
@@ -711,11 +910,16 @@
         <w:tab/>
         <w:t xml:space="preserve">Set stats, set ranges to </w:t>
       </w:r>
+      <w:proofErr w:type="spellStart"/>
       <w:r>
         <w:t>mini</w:t>
       </w:r>
       <w:r>
-        <w:t>boss appropriate ones</w:t>
+        <w:t>boss</w:t>
+      </w:r>
+      <w:proofErr w:type="spellEnd"/>
+      <w:r>
+        <w:t xml:space="preserve"> appropriate ones</w:t>
       </w:r>
     </w:p>
     <w:p>
@@ -725,25 +929,35 @@
       <w:r>
         <w:t>Class Minion</w:t>
       </w:r>
-      <w:bookmarkStart w:id="0" w:name="_GoBack"/>
-      <w:bookmarkEnd w:id="0"/>
-    </w:p>
-    <w:p>
-      <w:pPr>
-        <w:pStyle w:val="Heading1"/>
-      </w:pPr>
-      <w:r>
-        <w:tab/>
+    </w:p>
+    <w:p>
+      <w:pPr>
+        <w:pStyle w:val="Heading1"/>
+      </w:pPr>
+      <w:r>
+        <w:tab/>
+      </w:r>
+      <w:proofErr w:type="gramStart"/>
+      <w:r>
         <w:t>Minion()</w:t>
       </w:r>
-    </w:p>
-    <w:p>
-      <w:r>
-        <w:tab/>
-      </w:r>
-      <w:r>
-        <w:tab/>
-        <w:t>Set stats, set ranges etc to Minion appropriate ones.</w:t>
+      <w:proofErr w:type="gramEnd"/>
+    </w:p>
+    <w:p>
+      <w:r>
+        <w:tab/>
+      </w:r>
+      <w:r>
+        <w:tab/>
+        <w:t xml:space="preserve">Set stats, set ranges </w:t>
+      </w:r>
+      <w:proofErr w:type="spellStart"/>
+      <w:r>
+        <w:t>etc</w:t>
+      </w:r>
+      <w:proofErr w:type="spellEnd"/>
+      <w:r>
+        <w:t xml:space="preserve"> to Minion appropriate ones.</w:t>
       </w:r>
     </w:p>
     <w:sectPr>

</xml_diff>